<commit_message>
Change small critical error
</commit_message>
<xml_diff>
--- a/ДММР/Практическая_работа_1_ДММР.docx
+++ b/ДММР/Практическая_работа_1_ДММР.docx
@@ -137,7 +137,7 @@
           </w:tcPr>
           <w:p>
             <w:pPr>
-              <w:pStyle w:val="12"/>
+              <w:pStyle w:val="6"/>
               <w:jc w:val="center"/>
             </w:pPr>
             <w:r>
@@ -152,7 +152,7 @@
           </w:p>
           <w:p>
             <w:pPr>
-              <w:pStyle w:val="12"/>
+              <w:pStyle w:val="6"/>
               <w:jc w:val="center"/>
               <w:rPr>
                 <w:b/>
@@ -337,7 +337,7 @@
     </w:p>
     <w:tbl>
       <w:tblPr>
-        <w:tblStyle w:val="19"/>
+        <w:tblStyle w:val="16"/>
         <w:tblW w:w="0" w:type="auto"/>
         <w:tblInd w:w="-601" w:type="dxa"/>
         <w:tblBorders>
@@ -415,7 +415,7 @@
               </w:rPr>
             </w:pPr>
             <w:r>
-              <w:t xml:space="preserve">Грачев А. В.   </w:t>
+              <w:t xml:space="preserve">Грачев А.В.   </w:t>
             </w:r>
             <w:r>
               <w:rPr>
@@ -474,7 +474,7 @@
               <w:jc w:val="right"/>
             </w:pPr>
             <w:r>
-              <w:t xml:space="preserve">Ст. преподаватель Буланов А. А.   </w:t>
+              <w:t xml:space="preserve">Ст. преподаватель Буланов А.А.   </w:t>
             </w:r>
             <w:r>
               <w:rPr>
@@ -537,7 +537,7 @@
     </w:p>
     <w:tbl>
       <w:tblPr>
-        <w:tblStyle w:val="19"/>
+        <w:tblStyle w:val="16"/>
         <w:tblW w:w="0" w:type="auto"/>
         <w:tblInd w:w="-601" w:type="dxa"/>
         <w:tblBorders>
@@ -570,12 +570,6 @@
             <w:insideH w:val="none" w:color="auto" w:sz="0" w:space="0"/>
             <w:insideV w:val="none" w:color="auto" w:sz="0" w:space="0"/>
           </w:tblBorders>
-          <w:tblCellMar>
-            <w:top w:w="0" w:type="dxa"/>
-            <w:left w:w="108" w:type="dxa"/>
-            <w:bottom w:w="0" w:type="dxa"/>
-            <w:right w:w="108" w:type="dxa"/>
-          </w:tblCellMar>
         </w:tblPrEx>
         <w:trPr>
           <w:trHeight w:val="938" w:hRule="atLeast"/>
@@ -960,7 +954,7 @@
     </w:p>
     <w:p>
       <w:pPr>
-        <w:pStyle w:val="8"/>
+        <w:pStyle w:val="7"/>
         <w:jc w:val="center"/>
         <w:rPr>
           <w:color w:val="auto"/>
@@ -1068,7 +1062,7 @@
     </w:p>
     <w:p>
       <w:pPr>
-        <w:pStyle w:val="8"/>
+        <w:pStyle w:val="7"/>
         <w:bidi w:val="0"/>
         <w:rPr>
           <w:color w:val="auto"/>
@@ -1138,7 +1132,7 @@
     </w:p>
     <w:tbl>
       <w:tblPr>
-        <w:tblStyle w:val="19"/>
+        <w:tblStyle w:val="16"/>
         <w:tblW w:w="0" w:type="auto"/>
         <w:tblInd w:w="0" w:type="dxa"/>
         <w:tblBorders>
@@ -1330,12 +1324,6 @@
             <w:insideH w:val="single" w:color="auto" w:sz="4" w:space="0"/>
             <w:insideV w:val="single" w:color="auto" w:sz="4" w:space="0"/>
           </w:tblBorders>
-          <w:tblCellMar>
-            <w:top w:w="0" w:type="dxa"/>
-            <w:left w:w="108" w:type="dxa"/>
-            <w:bottom w:w="0" w:type="dxa"/>
-            <w:right w:w="108" w:type="dxa"/>
-          </w:tblCellMar>
         </w:tblPrEx>
         <w:tc>
           <w:tcPr>
@@ -1562,12 +1550,6 @@
             <w:insideH w:val="single" w:color="auto" w:sz="4" w:space="0"/>
             <w:insideV w:val="single" w:color="auto" w:sz="4" w:space="0"/>
           </w:tblBorders>
-          <w:tblCellMar>
-            <w:top w:w="0" w:type="dxa"/>
-            <w:left w:w="108" w:type="dxa"/>
-            <w:bottom w:w="0" w:type="dxa"/>
-            <w:right w:w="108" w:type="dxa"/>
-          </w:tblCellMar>
         </w:tblPrEx>
         <w:tc>
           <w:tcPr>
@@ -1686,7 +1668,7 @@
     </w:p>
     <w:p>
       <w:pPr>
-        <w:pStyle w:val="8"/>
+        <w:pStyle w:val="7"/>
         <w:jc w:val="center"/>
         <w:rPr>
           <w:color w:val="auto"/>
@@ -1966,7 +1948,7 @@
     </w:p>
     <w:p>
       <w:pPr>
-        <w:pStyle w:val="8"/>
+        <w:pStyle w:val="7"/>
         <w:jc w:val="center"/>
         <w:rPr>
           <w:color w:val="auto"/>
@@ -2075,7 +2057,7 @@
     </w:p>
     <w:p>
       <w:pPr>
-        <w:pStyle w:val="8"/>
+        <w:pStyle w:val="7"/>
         <w:bidi w:val="0"/>
         <w:jc w:val="center"/>
         <w:rPr>
@@ -2177,7 +2159,7 @@
     </w:p>
     <w:p>
       <w:pPr>
-        <w:pStyle w:val="8"/>
+        <w:pStyle w:val="7"/>
         <w:jc w:val="center"/>
         <w:rPr>
           <w:rFonts w:hint="default"/>
@@ -2283,7 +2265,7 @@
     </w:p>
     <w:p>
       <w:pPr>
-        <w:pStyle w:val="8"/>
+        <w:pStyle w:val="7"/>
         <w:jc w:val="center"/>
         <w:rPr>
           <w:rFonts w:hint="default"/>
@@ -2399,7 +2381,7 @@
     </w:p>
     <w:p>
       <w:pPr>
-        <w:pStyle w:val="8"/>
+        <w:pStyle w:val="7"/>
         <w:jc w:val="center"/>
         <w:rPr>
           <w:color w:val="auto"/>
@@ -2550,7 +2532,7 @@
     </w:p>
     <w:p>
       <w:pPr>
-        <w:pStyle w:val="8"/>
+        <w:pStyle w:val="7"/>
         <w:jc w:val="center"/>
         <w:rPr>
           <w:color w:val="auto"/>
@@ -2745,7 +2727,7 @@
     </w:p>
     <w:p>
       <w:pPr>
-        <w:pStyle w:val="8"/>
+        <w:pStyle w:val="7"/>
         <w:jc w:val="center"/>
         <w:rPr>
           <w:color w:val="auto"/>
@@ -2956,7 +2938,7 @@
     </w:p>
     <w:p>
       <w:pPr>
-        <w:pStyle w:val="8"/>
+        <w:pStyle w:val="7"/>
         <w:jc w:val="center"/>
         <w:rPr>
           <w:color w:val="auto"/>
@@ -3045,7 +3027,18 @@
         <w:t>d</w:t>
       </w:r>
       <w:r>
-        <w:t>_цапфы =  2,0977 м;</w:t>
+        <w:t>_цапфы =  2,0977 м</w:t>
+      </w:r>
+      <w:r>
+        <w:rPr>
+          <w:lang w:val="ru-RU"/>
+        </w:rPr>
+        <w:t>м</w:t>
+      </w:r>
+      <w:bookmarkStart w:id="0" w:name="_GoBack"/>
+      <w:bookmarkEnd w:id="0"/>
+      <w:r>
+        <w:t>;</w:t>
       </w:r>
     </w:p>
     <w:p>
@@ -3444,7 +3437,6 @@
           <w:lang w:val="en-US"/>
         </w:rPr>
       </w:pPr>
-      <w:bookmarkStart w:id="0" w:name="_GoBack"/>
       <w:r>
         <w:rPr>
           <w:rFonts w:hint="default" w:ascii="Consolas" w:hAnsi="Consolas" w:cs="Consolas"/>
@@ -3984,7 +3976,6 @@
         <w:t>sigma_max_real = M_max / W</w:t>
       </w:r>
     </w:p>
-    <w:bookmarkEnd w:id="0"/>
     <w:sectPr>
       <w:footerReference r:id="rId5" w:type="first"/>
       <w:footerReference r:id="rId4" w:type="default"/>
@@ -4003,13 +3994,13 @@
 <w:ftr xmlns:wpc="http://schemas.microsoft.com/office/word/2010/wordprocessingCanvas" xmlns:mc="http://schemas.openxmlformats.org/markup-compatibility/2006" xmlns:o="urn:schemas-microsoft-com:office:office" xmlns:r="http://schemas.openxmlformats.org/officeDocument/2006/relationships" xmlns:m="http://schemas.openxmlformats.org/officeDocument/2006/math" xmlns:v="urn:schemas-microsoft-com:vml" xmlns:wp14="http://schemas.microsoft.com/office/word/2010/wordprocessingDrawing" xmlns:wp="http://schemas.openxmlformats.org/drawingml/2006/wordprocessingDrawing" xmlns:w10="urn:schemas-microsoft-com:office:word" xmlns:w="http://schemas.openxmlformats.org/wordprocessingml/2006/main" xmlns:w14="http://schemas.microsoft.com/office/word/2010/wordml" xmlns:w15="http://schemas.microsoft.com/office/word/2012/wordml" xmlns:wpg="http://schemas.microsoft.com/office/word/2010/wordprocessingGroup" xmlns:wpi="http://schemas.microsoft.com/office/word/2010/wordprocessingInk" xmlns:wne="http://schemas.microsoft.com/office/word/2006/wordml" xmlns:wps="http://schemas.microsoft.com/office/word/2010/wordprocessingShape" xmlns:wpsCustomData="http://www.wps.cn/officeDocument/2013/wpsCustomData" mc:Ignorable="w14 w15 wp14">
   <w:p>
     <w:pPr>
-      <w:pStyle w:val="16"/>
+      <w:pStyle w:val="11"/>
       <w:jc w:val="right"/>
     </w:pPr>
   </w:p>
   <w:p>
     <w:pPr>
-      <w:pStyle w:val="16"/>
+      <w:pStyle w:val="11"/>
       <w:jc w:val="center"/>
     </w:pPr>
     <w:r>
@@ -4029,13 +4020,13 @@
 <w:ftr xmlns:wpc="http://schemas.microsoft.com/office/word/2010/wordprocessingCanvas" xmlns:mc="http://schemas.openxmlformats.org/markup-compatibility/2006" xmlns:o="urn:schemas-microsoft-com:office:office" xmlns:r="http://schemas.openxmlformats.org/officeDocument/2006/relationships" xmlns:m="http://schemas.openxmlformats.org/officeDocument/2006/math" xmlns:v="urn:schemas-microsoft-com:vml" xmlns:wp14="http://schemas.microsoft.com/office/word/2010/wordprocessingDrawing" xmlns:wp="http://schemas.openxmlformats.org/drawingml/2006/wordprocessingDrawing" xmlns:w10="urn:schemas-microsoft-com:office:word" xmlns:w="http://schemas.openxmlformats.org/wordprocessingml/2006/main" xmlns:w14="http://schemas.microsoft.com/office/word/2010/wordml" xmlns:w15="http://schemas.microsoft.com/office/word/2012/wordml" xmlns:wpg="http://schemas.microsoft.com/office/word/2010/wordprocessingGroup" xmlns:wpi="http://schemas.microsoft.com/office/word/2010/wordprocessingInk" xmlns:wne="http://schemas.microsoft.com/office/word/2006/wordml" xmlns:wps="http://schemas.microsoft.com/office/word/2010/wordprocessingShape" xmlns:wpsCustomData="http://www.wps.cn/officeDocument/2013/wpsCustomData" mc:Ignorable="w14 w15 wp14">
   <w:p>
     <w:pPr>
-      <w:pStyle w:val="16"/>
+      <w:pStyle w:val="11"/>
       <w:jc w:val="right"/>
     </w:pPr>
   </w:p>
   <w:p>
     <w:pPr>
-      <w:pStyle w:val="16"/>
+      <w:pStyle w:val="11"/>
       <w:jc w:val="center"/>
     </w:pPr>
     <w:r>
@@ -4090,7 +4081,7 @@
                       <w:txbxContent>
                         <w:p>
                           <w:pPr>
-                            <w:pStyle w:val="16"/>
+                            <w:pStyle w:val="11"/>
                             <w:jc w:val="center"/>
                           </w:pPr>
                           <w:r>
@@ -4122,7 +4113,7 @@
         </mc:Choice>
         <mc:Fallback>
           <w:pict>
-            <v:shape id="Text Box 18" o:spid="_x0000_s1026" o:spt="202" type="#_x0000_t202" style="position:absolute;left:0pt;margin-top:0pt;height:144pt;width:144pt;mso-position-horizontal:center;mso-position-horizontal-relative:margin;mso-wrap-style:none;z-index:251659264;mso-width-relative:page;mso-height-relative:page;" filled="f" stroked="f" coordsize="21600,21600" o:gfxdata="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">
+            <v:shape id="_x0000_s1026" o:spid="_x0000_s1026" o:spt="202" type="#_x0000_t202" style="position:absolute;left:0pt;margin-top:0pt;height:144pt;width:144pt;mso-position-horizontal:center;mso-position-horizontal-relative:margin;mso-wrap-style:none;z-index:251659264;mso-width-relative:page;mso-height-relative:page;" filled="f" stroked="f" coordsize="21600,21600" o:gfxdata="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">
               <v:fill on="f" focussize="0,0"/>
               <v:stroke on="f" weight="0.5pt"/>
               <v:imagedata o:title=""/>
@@ -4131,7 +4122,7 @@
                 <w:txbxContent>
                   <w:p>
                     <w:pPr>
-                      <w:pStyle w:val="16"/>
+                      <w:pStyle w:val="11"/>
                       <w:jc w:val="center"/>
                     </w:pPr>
                     <w:r>
@@ -4165,7 +4156,7 @@
 <w:ftr xmlns:wpc="http://schemas.microsoft.com/office/word/2010/wordprocessingCanvas" xmlns:mc="http://schemas.openxmlformats.org/markup-compatibility/2006" xmlns:o="urn:schemas-microsoft-com:office:office" xmlns:r="http://schemas.openxmlformats.org/officeDocument/2006/relationships" xmlns:m="http://schemas.openxmlformats.org/officeDocument/2006/math" xmlns:v="urn:schemas-microsoft-com:vml" xmlns:wp14="http://schemas.microsoft.com/office/word/2010/wordprocessingDrawing" xmlns:wp="http://schemas.openxmlformats.org/drawingml/2006/wordprocessingDrawing" xmlns:w10="urn:schemas-microsoft-com:office:word" xmlns:w="http://schemas.openxmlformats.org/wordprocessingml/2006/main" xmlns:w14="http://schemas.microsoft.com/office/word/2010/wordml" xmlns:w15="http://schemas.microsoft.com/office/word/2012/wordml" xmlns:wpg="http://schemas.microsoft.com/office/word/2010/wordprocessingGroup" xmlns:wpi="http://schemas.microsoft.com/office/word/2010/wordprocessingInk" xmlns:wne="http://schemas.microsoft.com/office/word/2006/wordml" xmlns:wps="http://schemas.microsoft.com/office/word/2010/wordprocessingShape" xmlns:wpsCustomData="http://www.wps.cn/officeDocument/2013/wpsCustomData" mc:Ignorable="w14 w15 wp14">
   <w:p>
     <w:pPr>
-      <w:pStyle w:val="16"/>
+      <w:pStyle w:val="11"/>
     </w:pPr>
     <w:r>
       <mc:AlternateContent>
@@ -4219,7 +4210,7 @@
                       <w:txbxContent>
                         <w:p>
                           <w:pPr>
-                            <w:pStyle w:val="16"/>
+                            <w:pStyle w:val="11"/>
                           </w:pPr>
                           <w:r>
                             <w:fldChar w:fldCharType="begin"/>
@@ -4250,7 +4241,7 @@
         </mc:Choice>
         <mc:Fallback>
           <w:pict>
-            <v:shape id="Text Box 19" o:spid="_x0000_s1026" o:spt="202" type="#_x0000_t202" style="position:absolute;left:0pt;margin-top:0pt;height:144pt;width:144pt;mso-position-horizontal:center;mso-position-horizontal-relative:margin;mso-wrap-style:none;z-index:251660288;mso-width-relative:page;mso-height-relative:page;" filled="f" stroked="f" coordsize="21600,21600" o:gfxdata="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">
+            <v:shape id="_x0000_s1026" o:spid="_x0000_s1026" o:spt="202" type="#_x0000_t202" style="position:absolute;left:0pt;margin-top:0pt;height:144pt;width:144pt;mso-position-horizontal:center;mso-position-horizontal-relative:margin;mso-wrap-style:none;z-index:251660288;mso-width-relative:page;mso-height-relative:page;" filled="f" stroked="f" coordsize="21600,21600" o:gfxdata="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">
               <v:fill on="f" focussize="0,0"/>
               <v:stroke on="f" weight="0.5pt"/>
               <v:imagedata o:title=""/>
@@ -4259,7 +4250,7 @@
                 <w:txbxContent>
                   <w:p>
                     <w:pPr>
-                      <w:pStyle w:val="16"/>
+                      <w:pStyle w:val="11"/>
                     </w:pPr>
                     <w:r>
                       <w:fldChar w:fldCharType="begin"/>
@@ -4500,7 +4491,105 @@
     <w:lsdException w:qFormat="1" w:uiPriority="99" w:name="Balloon Text"/>
     <w:lsdException w:qFormat="1" w:unhideWhenUsed="0" w:uiPriority="59" w:semiHidden="0" w:name="Table Grid"/>
     <w:lsdException w:uiPriority="99" w:name="Table Theme"/>
+    <w:lsdException w:unhideWhenUsed="0" w:uiPriority="60" w:semiHidden="0" w:name="Light Shading"/>
+    <w:lsdException w:unhideWhenUsed="0" w:uiPriority="61" w:semiHidden="0" w:name="Light List"/>
+    <w:lsdException w:unhideWhenUsed="0" w:uiPriority="62" w:semiHidden="0" w:name="Light Grid"/>
+    <w:lsdException w:unhideWhenUsed="0" w:uiPriority="63" w:semiHidden="0" w:name="Medium Shading 1"/>
+    <w:lsdException w:unhideWhenUsed="0" w:uiPriority="64" w:semiHidden="0" w:name="Medium Shading 2"/>
+    <w:lsdException w:unhideWhenUsed="0" w:uiPriority="65" w:semiHidden="0" w:name="Medium List 1"/>
+    <w:lsdException w:unhideWhenUsed="0" w:uiPriority="66" w:semiHidden="0" w:name="Medium List 2"/>
+    <w:lsdException w:unhideWhenUsed="0" w:uiPriority="67" w:semiHidden="0" w:name="Medium Grid 1"/>
+    <w:lsdException w:unhideWhenUsed="0" w:uiPriority="68" w:semiHidden="0" w:name="Medium Grid 2"/>
+    <w:lsdException w:unhideWhenUsed="0" w:uiPriority="69" w:semiHidden="0" w:name="Medium Grid 3"/>
+    <w:lsdException w:unhideWhenUsed="0" w:uiPriority="70" w:semiHidden="0" w:name="Dark List"/>
+    <w:lsdException w:unhideWhenUsed="0" w:uiPriority="71" w:semiHidden="0" w:name="Colorful Shading"/>
+    <w:lsdException w:unhideWhenUsed="0" w:uiPriority="72" w:semiHidden="0" w:name="Colorful List"/>
+    <w:lsdException w:unhideWhenUsed="0" w:uiPriority="73" w:semiHidden="0" w:name="Colorful Grid"/>
+    <w:lsdException w:unhideWhenUsed="0" w:uiPriority="60" w:semiHidden="0" w:name="Light Shading Accent 1"/>
+    <w:lsdException w:unhideWhenUsed="0" w:uiPriority="61" w:semiHidden="0" w:name="Light List Accent 1"/>
+    <w:lsdException w:unhideWhenUsed="0" w:uiPriority="62" w:semiHidden="0" w:name="Light Grid Accent 1"/>
+    <w:lsdException w:unhideWhenUsed="0" w:uiPriority="63" w:semiHidden="0" w:name="Medium Shading 1 Accent 1"/>
+    <w:lsdException w:unhideWhenUsed="0" w:uiPriority="64" w:semiHidden="0" w:name="Medium Shading 2 Accent 1"/>
+    <w:lsdException w:unhideWhenUsed="0" w:uiPriority="65" w:semiHidden="0" w:name="Medium List 1 Accent 1"/>
     <w:lsdException w:qFormat="1" w:unhideWhenUsed="0" w:uiPriority="34" w:semiHidden="0" w:name="List Paragraph"/>
+    <w:lsdException w:unhideWhenUsed="0" w:uiPriority="66" w:semiHidden="0" w:name="Medium List 2 Accent 1"/>
+    <w:lsdException w:unhideWhenUsed="0" w:uiPriority="67" w:semiHidden="0" w:name="Medium Grid 1 Accent 1"/>
+    <w:lsdException w:unhideWhenUsed="0" w:uiPriority="68" w:semiHidden="0" w:name="Medium Grid 2 Accent 1"/>
+    <w:lsdException w:unhideWhenUsed="0" w:uiPriority="69" w:semiHidden="0" w:name="Medium Grid 3 Accent 1"/>
+    <w:lsdException w:unhideWhenUsed="0" w:uiPriority="70" w:semiHidden="0" w:name="Dark List Accent 1"/>
+    <w:lsdException w:unhideWhenUsed="0" w:uiPriority="71" w:semiHidden="0" w:name="Colorful Shading Accent 1"/>
+    <w:lsdException w:unhideWhenUsed="0" w:uiPriority="72" w:semiHidden="0" w:name="Colorful List Accent 1"/>
+    <w:lsdException w:unhideWhenUsed="0" w:uiPriority="73" w:semiHidden="0" w:name="Colorful Grid Accent 1"/>
+    <w:lsdException w:unhideWhenUsed="0" w:uiPriority="60" w:semiHidden="0" w:name="Light Shading Accent 2"/>
+    <w:lsdException w:unhideWhenUsed="0" w:uiPriority="61" w:semiHidden="0" w:name="Light List Accent 2"/>
+    <w:lsdException w:unhideWhenUsed="0" w:uiPriority="62" w:semiHidden="0" w:name="Light Grid Accent 2"/>
+    <w:lsdException w:unhideWhenUsed="0" w:uiPriority="63" w:semiHidden="0" w:name="Medium Shading 1 Accent 2"/>
+    <w:lsdException w:unhideWhenUsed="0" w:uiPriority="64" w:semiHidden="0" w:name="Medium Shading 2 Accent 2"/>
+    <w:lsdException w:unhideWhenUsed="0" w:uiPriority="65" w:semiHidden="0" w:name="Medium List 1 Accent 2"/>
+    <w:lsdException w:unhideWhenUsed="0" w:uiPriority="66" w:semiHidden="0" w:name="Medium List 2 Accent 2"/>
+    <w:lsdException w:unhideWhenUsed="0" w:uiPriority="67" w:semiHidden="0" w:name="Medium Grid 1 Accent 2"/>
+    <w:lsdException w:unhideWhenUsed="0" w:uiPriority="68" w:semiHidden="0" w:name="Medium Grid 2 Accent 2"/>
+    <w:lsdException w:unhideWhenUsed="0" w:uiPriority="69" w:semiHidden="0" w:name="Medium Grid 3 Accent 2"/>
+    <w:lsdException w:unhideWhenUsed="0" w:uiPriority="70" w:semiHidden="0" w:name="Dark List Accent 2"/>
+    <w:lsdException w:unhideWhenUsed="0" w:uiPriority="71" w:semiHidden="0" w:name="Colorful Shading Accent 2"/>
+    <w:lsdException w:unhideWhenUsed="0" w:uiPriority="72" w:semiHidden="0" w:name="Colorful List Accent 2"/>
+    <w:lsdException w:unhideWhenUsed="0" w:uiPriority="73" w:semiHidden="0" w:name="Colorful Grid Accent 2"/>
+    <w:lsdException w:unhideWhenUsed="0" w:uiPriority="60" w:semiHidden="0" w:name="Light Shading Accent 3"/>
+    <w:lsdException w:unhideWhenUsed="0" w:uiPriority="61" w:semiHidden="0" w:name="Light List Accent 3"/>
+    <w:lsdException w:unhideWhenUsed="0" w:uiPriority="62" w:semiHidden="0" w:name="Light Grid Accent 3"/>
+    <w:lsdException w:unhideWhenUsed="0" w:uiPriority="63" w:semiHidden="0" w:name="Medium Shading 1 Accent 3"/>
+    <w:lsdException w:unhideWhenUsed="0" w:uiPriority="64" w:semiHidden="0" w:name="Medium Shading 2 Accent 3"/>
+    <w:lsdException w:unhideWhenUsed="0" w:uiPriority="65" w:semiHidden="0" w:name="Medium List 1 Accent 3"/>
+    <w:lsdException w:unhideWhenUsed="0" w:uiPriority="66" w:semiHidden="0" w:name="Medium List 2 Accent 3"/>
+    <w:lsdException w:unhideWhenUsed="0" w:uiPriority="67" w:semiHidden="0" w:name="Medium Grid 1 Accent 3"/>
+    <w:lsdException w:unhideWhenUsed="0" w:uiPriority="68" w:semiHidden="0" w:name="Medium Grid 2 Accent 3"/>
+    <w:lsdException w:unhideWhenUsed="0" w:uiPriority="69" w:semiHidden="0" w:name="Medium Grid 3 Accent 3"/>
+    <w:lsdException w:unhideWhenUsed="0" w:uiPriority="70" w:semiHidden="0" w:name="Dark List Accent 3"/>
+    <w:lsdException w:unhideWhenUsed="0" w:uiPriority="71" w:semiHidden="0" w:name="Colorful Shading Accent 3"/>
+    <w:lsdException w:unhideWhenUsed="0" w:uiPriority="72" w:semiHidden="0" w:name="Colorful List Accent 3"/>
+    <w:lsdException w:unhideWhenUsed="0" w:uiPriority="73" w:semiHidden="0" w:name="Colorful Grid Accent 3"/>
+    <w:lsdException w:unhideWhenUsed="0" w:uiPriority="60" w:semiHidden="0" w:name="Light Shading Accent 4"/>
+    <w:lsdException w:unhideWhenUsed="0" w:uiPriority="61" w:semiHidden="0" w:name="Light List Accent 4"/>
+    <w:lsdException w:unhideWhenUsed="0" w:uiPriority="62" w:semiHidden="0" w:name="Light Grid Accent 4"/>
+    <w:lsdException w:unhideWhenUsed="0" w:uiPriority="63" w:semiHidden="0" w:name="Medium Shading 1 Accent 4"/>
+    <w:lsdException w:unhideWhenUsed="0" w:uiPriority="64" w:semiHidden="0" w:name="Medium Shading 2 Accent 4"/>
+    <w:lsdException w:unhideWhenUsed="0" w:uiPriority="65" w:semiHidden="0" w:name="Medium List 1 Accent 4"/>
+    <w:lsdException w:unhideWhenUsed="0" w:uiPriority="66" w:semiHidden="0" w:name="Medium List 2 Accent 4"/>
+    <w:lsdException w:unhideWhenUsed="0" w:uiPriority="67" w:semiHidden="0" w:name="Medium Grid 1 Accent 4"/>
+    <w:lsdException w:unhideWhenUsed="0" w:uiPriority="68" w:semiHidden="0" w:name="Medium Grid 2 Accent 4"/>
+    <w:lsdException w:unhideWhenUsed="0" w:uiPriority="69" w:semiHidden="0" w:name="Medium Grid 3 Accent 4"/>
+    <w:lsdException w:unhideWhenUsed="0" w:uiPriority="70" w:semiHidden="0" w:name="Dark List Accent 4"/>
+    <w:lsdException w:unhideWhenUsed="0" w:uiPriority="71" w:semiHidden="0" w:name="Colorful Shading Accent 4"/>
+    <w:lsdException w:unhideWhenUsed="0" w:uiPriority="72" w:semiHidden="0" w:name="Colorful List Accent 4"/>
+    <w:lsdException w:unhideWhenUsed="0" w:uiPriority="73" w:semiHidden="0" w:name="Colorful Grid Accent 4"/>
+    <w:lsdException w:unhideWhenUsed="0" w:uiPriority="60" w:semiHidden="0" w:name="Light Shading Accent 5"/>
+    <w:lsdException w:unhideWhenUsed="0" w:uiPriority="61" w:semiHidden="0" w:name="Light List Accent 5"/>
+    <w:lsdException w:unhideWhenUsed="0" w:uiPriority="62" w:semiHidden="0" w:name="Light Grid Accent 5"/>
+    <w:lsdException w:unhideWhenUsed="0" w:uiPriority="63" w:semiHidden="0" w:name="Medium Shading 1 Accent 5"/>
+    <w:lsdException w:unhideWhenUsed="0" w:uiPriority="64" w:semiHidden="0" w:name="Medium Shading 2 Accent 5"/>
+    <w:lsdException w:unhideWhenUsed="0" w:uiPriority="65" w:semiHidden="0" w:name="Medium List 1 Accent 5"/>
+    <w:lsdException w:unhideWhenUsed="0" w:uiPriority="66" w:semiHidden="0" w:name="Medium List 2 Accent 5"/>
+    <w:lsdException w:unhideWhenUsed="0" w:uiPriority="67" w:semiHidden="0" w:name="Medium Grid 1 Accent 5"/>
+    <w:lsdException w:unhideWhenUsed="0" w:uiPriority="68" w:semiHidden="0" w:name="Medium Grid 2 Accent 5"/>
+    <w:lsdException w:unhideWhenUsed="0" w:uiPriority="69" w:semiHidden="0" w:name="Medium Grid 3 Accent 5"/>
+    <w:lsdException w:unhideWhenUsed="0" w:uiPriority="70" w:semiHidden="0" w:name="Dark List Accent 5"/>
+    <w:lsdException w:unhideWhenUsed="0" w:uiPriority="71" w:semiHidden="0" w:name="Colorful Shading Accent 5"/>
+    <w:lsdException w:unhideWhenUsed="0" w:uiPriority="72" w:semiHidden="0" w:name="Colorful List Accent 5"/>
+    <w:lsdException w:unhideWhenUsed="0" w:uiPriority="73" w:semiHidden="0" w:name="Colorful Grid Accent 5"/>
+    <w:lsdException w:unhideWhenUsed="0" w:uiPriority="60" w:semiHidden="0" w:name="Light Shading Accent 6"/>
+    <w:lsdException w:unhideWhenUsed="0" w:uiPriority="61" w:semiHidden="0" w:name="Light List Accent 6"/>
+    <w:lsdException w:unhideWhenUsed="0" w:uiPriority="62" w:semiHidden="0" w:name="Light Grid Accent 6"/>
+    <w:lsdException w:unhideWhenUsed="0" w:uiPriority="63" w:semiHidden="0" w:name="Medium Shading 1 Accent 6"/>
+    <w:lsdException w:unhideWhenUsed="0" w:uiPriority="64" w:semiHidden="0" w:name="Medium Shading 2 Accent 6"/>
+    <w:lsdException w:unhideWhenUsed="0" w:uiPriority="65" w:semiHidden="0" w:name="Medium List 1 Accent 6"/>
+    <w:lsdException w:unhideWhenUsed="0" w:uiPriority="66" w:semiHidden="0" w:name="Medium List 2 Accent 6"/>
+    <w:lsdException w:unhideWhenUsed="0" w:uiPriority="67" w:semiHidden="0" w:name="Medium Grid 1 Accent 6"/>
+    <w:lsdException w:unhideWhenUsed="0" w:uiPriority="68" w:semiHidden="0" w:name="Medium Grid 2 Accent 6"/>
+    <w:lsdException w:unhideWhenUsed="0" w:uiPriority="69" w:semiHidden="0" w:name="Medium Grid 3 Accent 6"/>
+    <w:lsdException w:unhideWhenUsed="0" w:uiPriority="70" w:semiHidden="0" w:name="Dark List Accent 6"/>
+    <w:lsdException w:unhideWhenUsed="0" w:uiPriority="71" w:semiHidden="0" w:name="Colorful Shading Accent 6"/>
+    <w:lsdException w:unhideWhenUsed="0" w:uiPriority="72" w:semiHidden="0" w:name="Colorful List Accent 6"/>
+    <w:lsdException w:unhideWhenUsed="0" w:uiPriority="73" w:semiHidden="0" w:name="Colorful Grid Accent 6"/>
   </w:latentStyles>
   <w:style w:type="paragraph" w:default="1" w:styleId="1">
     <w:name w:val="Normal"/>
@@ -4560,35 +4649,7 @@
       </w:tblCellMar>
     </w:tblPr>
   </w:style>
-  <w:style w:type="character" w:styleId="5">
-    <w:name w:val="annotation reference"/>
-    <w:basedOn w:val="3"/>
-    <w:semiHidden/>
-    <w:unhideWhenUsed/>
-    <w:qFormat/>
-    <w:uiPriority w:val="99"/>
-    <w:rPr>
-      <w:sz w:val="16"/>
-      <w:szCs w:val="16"/>
-    </w:rPr>
-  </w:style>
-  <w:style w:type="character" w:styleId="6">
-    <w:name w:val="Hyperlink"/>
-    <w:basedOn w:val="3"/>
-    <w:unhideWhenUsed/>
-    <w:qFormat/>
-    <w:uiPriority w:val="99"/>
-    <w:rPr>
-      <w:color w:val="0000FF" w:themeColor="hyperlink"/>
-      <w:u w:val="single"/>
-      <w14:textFill>
-        <w14:solidFill>
-          <w14:schemeClr w14:val="hlink"/>
-        </w14:solidFill>
-      </w14:textFill>
-    </w:rPr>
-  </w:style>
-  <w:style w:type="paragraph" w:styleId="7">
+  <w:style w:type="paragraph" w:styleId="5">
     <w:name w:val="Balloon Text"/>
     <w:basedOn w:val="1"/>
     <w:link w:val="22"/>
@@ -4602,7 +4663,17 @@
       <w:szCs w:val="16"/>
     </w:rPr>
   </w:style>
-  <w:style w:type="paragraph" w:styleId="8">
+  <w:style w:type="paragraph" w:styleId="6">
+    <w:name w:val="Body Text"/>
+    <w:basedOn w:val="1"/>
+    <w:link w:val="23"/>
+    <w:qFormat/>
+    <w:uiPriority w:val="0"/>
+    <w:rPr>
+      <w:sz w:val="28"/>
+    </w:rPr>
+  </w:style>
+  <w:style w:type="paragraph" w:styleId="7">
     <w:name w:val="caption"/>
     <w:basedOn w:val="1"/>
     <w:next w:val="1"/>
@@ -4624,6 +4695,18 @@
           <w14:schemeClr w14:val="tx2"/>
         </w14:solidFill>
       </w14:textFill>
+    </w:rPr>
+  </w:style>
+  <w:style w:type="character" w:styleId="8">
+    <w:name w:val="annotation reference"/>
+    <w:basedOn w:val="3"/>
+    <w:semiHidden/>
+    <w:unhideWhenUsed/>
+    <w:qFormat/>
+    <w:uiPriority w:val="99"/>
+    <w:rPr>
+      <w:sz w:val="16"/>
+      <w:szCs w:val="16"/>
     </w:rPr>
   </w:style>
   <w:style w:type="paragraph" w:styleId="9">
@@ -4654,6 +4737,20 @@
     </w:rPr>
   </w:style>
   <w:style w:type="paragraph" w:styleId="11">
+    <w:name w:val="footer"/>
+    <w:basedOn w:val="1"/>
+    <w:link w:val="26"/>
+    <w:unhideWhenUsed/>
+    <w:qFormat/>
+    <w:uiPriority w:val="99"/>
+    <w:pPr>
+      <w:tabs>
+        <w:tab w:val="center" w:pos="4677"/>
+        <w:tab w:val="right" w:pos="9355"/>
+      </w:tabs>
+    </w:pPr>
+  </w:style>
+  <w:style w:type="paragraph" w:styleId="12">
     <w:name w:val="header"/>
     <w:basedOn w:val="1"/>
     <w:link w:val="25"/>
@@ -4667,95 +4764,7 @@
       </w:tabs>
     </w:pPr>
   </w:style>
-  <w:style w:type="paragraph" w:styleId="12">
-    <w:name w:val="Body Text"/>
-    <w:basedOn w:val="1"/>
-    <w:link w:val="23"/>
-    <w:qFormat/>
-    <w:uiPriority w:val="0"/>
-    <w:rPr>
-      <w:sz w:val="28"/>
-    </w:rPr>
-  </w:style>
   <w:style w:type="paragraph" w:styleId="13">
-    <w:name w:val="toc 1"/>
-    <w:basedOn w:val="1"/>
-    <w:next w:val="1"/>
-    <w:unhideWhenUsed/>
-    <w:qFormat/>
-    <w:uiPriority w:val="39"/>
-    <w:pPr>
-      <w:spacing w:after="100" w:line="276" w:lineRule="auto"/>
-    </w:pPr>
-    <w:rPr>
-      <w:rFonts w:asciiTheme="minorHAnsi" w:hAnsiTheme="minorHAnsi" w:eastAsiaTheme="minorEastAsia" w:cstheme="minorBidi"/>
-      <w:sz w:val="22"/>
-      <w:szCs w:val="22"/>
-      <w:lang w:eastAsia="en-US"/>
-    </w:rPr>
-  </w:style>
-  <w:style w:type="paragraph" w:styleId="14">
-    <w:name w:val="toc 3"/>
-    <w:basedOn w:val="1"/>
-    <w:next w:val="1"/>
-    <w:unhideWhenUsed/>
-    <w:qFormat/>
-    <w:uiPriority w:val="39"/>
-    <w:pPr>
-      <w:spacing w:after="100" w:line="276" w:lineRule="auto"/>
-      <w:ind w:left="440"/>
-    </w:pPr>
-    <w:rPr>
-      <w:rFonts w:asciiTheme="minorHAnsi" w:hAnsiTheme="minorHAnsi" w:eastAsiaTheme="minorEastAsia" w:cstheme="minorBidi"/>
-      <w:sz w:val="22"/>
-      <w:szCs w:val="22"/>
-      <w:lang w:eastAsia="en-US"/>
-    </w:rPr>
-  </w:style>
-  <w:style w:type="paragraph" w:styleId="15">
-    <w:name w:val="toc 2"/>
-    <w:basedOn w:val="1"/>
-    <w:next w:val="1"/>
-    <w:unhideWhenUsed/>
-    <w:qFormat/>
-    <w:uiPriority w:val="39"/>
-    <w:pPr>
-      <w:spacing w:after="100" w:line="276" w:lineRule="auto"/>
-      <w:ind w:left="220"/>
-    </w:pPr>
-    <w:rPr>
-      <w:rFonts w:asciiTheme="minorHAnsi" w:hAnsiTheme="minorHAnsi" w:eastAsiaTheme="minorEastAsia" w:cstheme="minorBidi"/>
-      <w:sz w:val="22"/>
-      <w:szCs w:val="22"/>
-      <w:lang w:eastAsia="en-US"/>
-    </w:rPr>
-  </w:style>
-  <w:style w:type="paragraph" w:styleId="16">
-    <w:name w:val="footer"/>
-    <w:basedOn w:val="1"/>
-    <w:link w:val="26"/>
-    <w:unhideWhenUsed/>
-    <w:qFormat/>
-    <w:uiPriority w:val="99"/>
-    <w:pPr>
-      <w:tabs>
-        <w:tab w:val="center" w:pos="4677"/>
-        <w:tab w:val="right" w:pos="9355"/>
-      </w:tabs>
-    </w:pPr>
-  </w:style>
-  <w:style w:type="paragraph" w:styleId="17">
-    <w:name w:val="Normal (Web)"/>
-    <w:basedOn w:val="1"/>
-    <w:semiHidden/>
-    <w:unhideWhenUsed/>
-    <w:qFormat/>
-    <w:uiPriority w:val="99"/>
-    <w:pPr>
-      <w:spacing w:before="100" w:beforeAutospacing="1" w:after="100" w:afterAutospacing="1"/>
-    </w:pPr>
-  </w:style>
-  <w:style w:type="paragraph" w:styleId="18">
     <w:name w:val="HTML Preformatted"/>
     <w:basedOn w:val="1"/>
     <w:link w:val="29"/>
@@ -4790,7 +4799,34 @@
       <w:lang w:eastAsia="en-US"/>
     </w:rPr>
   </w:style>
-  <w:style w:type="table" w:styleId="19">
+  <w:style w:type="character" w:styleId="14">
+    <w:name w:val="Hyperlink"/>
+    <w:basedOn w:val="3"/>
+    <w:unhideWhenUsed/>
+    <w:qFormat/>
+    <w:uiPriority w:val="99"/>
+    <w:rPr>
+      <w:color w:val="0000FF" w:themeColor="hyperlink"/>
+      <w:u w:val="single"/>
+      <w14:textFill>
+        <w14:solidFill>
+          <w14:schemeClr w14:val="hlink"/>
+        </w14:solidFill>
+      </w14:textFill>
+    </w:rPr>
+  </w:style>
+  <w:style w:type="paragraph" w:styleId="15">
+    <w:name w:val="Normal (Web)"/>
+    <w:basedOn w:val="1"/>
+    <w:semiHidden/>
+    <w:unhideWhenUsed/>
+    <w:qFormat/>
+    <w:uiPriority w:val="99"/>
+    <w:pPr>
+      <w:spacing w:before="100" w:beforeAutospacing="1" w:after="100" w:afterAutospacing="1"/>
+    </w:pPr>
+  </w:style>
+  <w:style w:type="table" w:styleId="16">
     <w:name w:val="Table Grid"/>
     <w:basedOn w:val="4"/>
     <w:qFormat/>
@@ -4805,6 +4841,59 @@
         <w:insideV w:val="single" w:color="auto" w:sz="4" w:space="0"/>
       </w:tblBorders>
     </w:tblPr>
+  </w:style>
+  <w:style w:type="paragraph" w:styleId="17">
+    <w:name w:val="toc 1"/>
+    <w:basedOn w:val="1"/>
+    <w:next w:val="1"/>
+    <w:unhideWhenUsed/>
+    <w:qFormat/>
+    <w:uiPriority w:val="39"/>
+    <w:pPr>
+      <w:spacing w:after="100" w:line="276" w:lineRule="auto"/>
+    </w:pPr>
+    <w:rPr>
+      <w:rFonts w:asciiTheme="minorHAnsi" w:hAnsiTheme="minorHAnsi" w:eastAsiaTheme="minorEastAsia" w:cstheme="minorBidi"/>
+      <w:sz w:val="22"/>
+      <w:szCs w:val="22"/>
+      <w:lang w:eastAsia="en-US"/>
+    </w:rPr>
+  </w:style>
+  <w:style w:type="paragraph" w:styleId="18">
+    <w:name w:val="toc 2"/>
+    <w:basedOn w:val="1"/>
+    <w:next w:val="1"/>
+    <w:unhideWhenUsed/>
+    <w:qFormat/>
+    <w:uiPriority w:val="39"/>
+    <w:pPr>
+      <w:spacing w:after="100" w:line="276" w:lineRule="auto"/>
+      <w:ind w:left="220"/>
+    </w:pPr>
+    <w:rPr>
+      <w:rFonts w:asciiTheme="minorHAnsi" w:hAnsiTheme="minorHAnsi" w:eastAsiaTheme="minorEastAsia" w:cstheme="minorBidi"/>
+      <w:sz w:val="22"/>
+      <w:szCs w:val="22"/>
+      <w:lang w:eastAsia="en-US"/>
+    </w:rPr>
+  </w:style>
+  <w:style w:type="paragraph" w:styleId="19">
+    <w:name w:val="toc 3"/>
+    <w:basedOn w:val="1"/>
+    <w:next w:val="1"/>
+    <w:unhideWhenUsed/>
+    <w:qFormat/>
+    <w:uiPriority w:val="39"/>
+    <w:pPr>
+      <w:spacing w:after="100" w:line="276" w:lineRule="auto"/>
+      <w:ind w:left="440"/>
+    </w:pPr>
+    <w:rPr>
+      <w:rFonts w:asciiTheme="minorHAnsi" w:hAnsiTheme="minorHAnsi" w:eastAsiaTheme="minorEastAsia" w:cstheme="minorBidi"/>
+      <w:sz w:val="22"/>
+      <w:szCs w:val="22"/>
+      <w:lang w:eastAsia="en-US"/>
+    </w:rPr>
   </w:style>
   <w:style w:type="character" w:customStyle="1" w:styleId="20">
     <w:name w:val="Заголовок 1 Знак"/>
@@ -4835,7 +4924,7 @@
   <w:style w:type="character" w:customStyle="1" w:styleId="22">
     <w:name w:val="Текст выноски Знак"/>
     <w:basedOn w:val="3"/>
-    <w:link w:val="7"/>
+    <w:link w:val="5"/>
     <w:semiHidden/>
     <w:qFormat/>
     <w:uiPriority w:val="99"/>
@@ -4849,7 +4938,7 @@
   <w:style w:type="character" w:customStyle="1" w:styleId="23">
     <w:name w:val="Основной текст Знак"/>
     <w:basedOn w:val="3"/>
-    <w:link w:val="12"/>
+    <w:link w:val="6"/>
     <w:qFormat/>
     <w:uiPriority w:val="0"/>
     <w:rPr>
@@ -4879,7 +4968,7 @@
   <w:style w:type="character" w:customStyle="1" w:styleId="25">
     <w:name w:val="Верхний колонтитул Знак"/>
     <w:basedOn w:val="3"/>
-    <w:link w:val="11"/>
+    <w:link w:val="12"/>
     <w:qFormat/>
     <w:uiPriority w:val="99"/>
     <w:rPr>
@@ -4892,7 +4981,7 @@
   <w:style w:type="character" w:customStyle="1" w:styleId="26">
     <w:name w:val="Нижний колонтитул Знак"/>
     <w:basedOn w:val="3"/>
-    <w:link w:val="16"/>
+    <w:link w:val="11"/>
     <w:qFormat/>
     <w:uiPriority w:val="99"/>
     <w:rPr>
@@ -4935,7 +5024,7 @@
   <w:style w:type="character" w:customStyle="1" w:styleId="29">
     <w:name w:val="Стандартный HTML Знак"/>
     <w:basedOn w:val="3"/>
-    <w:link w:val="18"/>
+    <w:link w:val="13"/>
     <w:semiHidden/>
     <w:qFormat/>
     <w:uiPriority w:val="99"/>
@@ -5236,6 +5325,7 @@
 <s:customData xmlns="http://www.wps.cn/officeDocument/2013/wpsCustomData" xmlns:s="http://www.wps.cn/officeDocument/2013/wpsCustomData">
   <customSectProps>
     <customSectPr/>
+    <customSectPr/>
   </customSectProps>
   <customShpExts>
     <customShpInfo spid="_x0000_s1026" textRotate="1"/>

</xml_diff>